<commit_message>
#2 Update: Thêm code CNN+RNN cho trên data Flickr30k; Viết thêm lý thuyết về ResNet và một số thứ vào document
</commit_message>
<xml_diff>
--- a/Document/2.PhieuGiao_ThanNgocThien.docx
+++ b/Document/2.PhieuGiao_ThanNgocThien.docx
@@ -137,7 +137,7 @@
                     </wp:anchor>
                   </w:drawing>
                 </mc:Choice>
-                <mc:Fallback xmlns:dgm="http://schemas.openxmlformats.org/drawingml/2006/diagram" xmlns:lc="http://schemas.openxmlformats.org/drawingml/2006/lockedCanvas" xmlns:c="http://schemas.openxmlformats.org/drawingml/2006/chart" xmlns:pic="http://schemas.openxmlformats.org/drawingml/2006/picture" xmlns:a="http://schemas.openxmlformats.org/drawingml/2006/main" xmlns:sl="http://schemas.openxmlformats.org/schemaLibrary/2006/main">
+                <mc:Fallback xmlns:sl="http://schemas.openxmlformats.org/schemaLibrary/2006/main" xmlns:a="http://schemas.openxmlformats.org/drawingml/2006/main" xmlns:pic="http://schemas.openxmlformats.org/drawingml/2006/picture" xmlns:c="http://schemas.openxmlformats.org/drawingml/2006/chart" xmlns:lc="http://schemas.openxmlformats.org/drawingml/2006/lockedCanvas" xmlns:dgm="http://schemas.openxmlformats.org/drawingml/2006/diagram">
                   <w:drawing>
                     <wp:anchor allowOverlap="1" behindDoc="0" distB="4294967295" distT="4294967295" distL="114300" distR="114300" hidden="0" layoutInCell="1" locked="0" relativeHeight="0" simplePos="0">
                       <wp:simplePos x="0" y="0"/>
@@ -207,124 +207,6 @@
               </w:rPr>
               <w:t>CỘNG HOÀ XÃ HỘI CHỦ NGHĨA VIỆT NAM</w:t>
             </w:r>
-            <w:r>
-              <w:rPr>
-                <w:noProof/>
-              </w:rPr>
-              <mc:AlternateContent>
-                <mc:Choice Requires="wpg">
-                  <w:drawing>
-                    <wp:anchor distT="0" distB="0" distL="114300" distR="114300" simplePos="0" relativeHeight="251659264" behindDoc="0" locked="0" layoutInCell="1" hidden="0" allowOverlap="1" wp14:anchorId="377105C8" wp14:editId="05F79EDB">
-                      <wp:simplePos x="0" y="0"/>
-                      <wp:positionH relativeFrom="column">
-                        <wp:posOffset>1689100</wp:posOffset>
-                      </wp:positionH>
-                      <wp:positionV relativeFrom="paragraph">
-                        <wp:posOffset>-406399</wp:posOffset>
-                      </wp:positionV>
-                      <wp:extent cx="1061720" cy="296545"/>
-                      <wp:effectExtent l="0" t="0" r="0" b="0"/>
-                      <wp:wrapNone/>
-                      <wp:docPr id="22" name="Rectangle 22"/>
-                      <wp:cNvGraphicFramePr/>
-                      <a:graphic xmlns:a="http://schemas.openxmlformats.org/drawingml/2006/main">
-                        <a:graphicData uri="http://schemas.microsoft.com/office/word/2010/wordprocessingShape">
-                          <wps:wsp>
-                            <wps:cNvSpPr/>
-                            <wps:spPr>
-                              <a:xfrm>
-                                <a:off x="4819903" y="3636490"/>
-                                <a:ext cx="1052195" cy="287020"/>
-                              </a:xfrm>
-                              <a:prstGeom prst="rect">
-                                <a:avLst/>
-                              </a:prstGeom>
-                              <a:solidFill>
-                                <a:schemeClr val="lt1"/>
-                              </a:solidFill>
-                              <a:ln w="9525" cap="flat" cmpd="sng">
-                                <a:solidFill>
-                                  <a:srgbClr val="000000"/>
-                                </a:solidFill>
-                                <a:prstDash val="solid"/>
-                                <a:round/>
-                                <a:headEnd type="none" w="sm" len="sm"/>
-                                <a:tailEnd type="none" w="sm" len="sm"/>
-                              </a:ln>
-                            </wps:spPr>
-                            <wps:txbx>
-                              <w:txbxContent>
-                                <w:p>
-                                  <w:pPr>
-                                    <w:spacing w:line="275" w:lineRule="auto"/>
-                                    <w:jc w:val="center"/>
-                                    <w:textDirection w:val="btLr"/>
-                                  </w:pPr>
-                                  <w:r>
-                                    <w:rPr>
-                                      <w:rFonts w:ascii="Times New Roman" w:eastAsia="Times New Roman" w:hAnsi="Times New Roman"/>
-                                      <w:b/>
-                                      <w:color w:val="000000"/>
-                                      <w:sz w:val="28"/>
-                                    </w:rPr>
-                                    <w:t>Phụ lục 4</w:t>
-                                  </w:r>
-                                </w:p>
-                              </w:txbxContent>
-                            </wps:txbx>
-                            <wps:bodyPr spcFirstLastPara="1" wrap="square" lIns="91425" tIns="45700" rIns="91425" bIns="45700" anchor="t" anchorCtr="0">
-                              <a:noAutofit/>
-                            </wps:bodyPr>
-                          </wps:wsp>
-                        </a:graphicData>
-                      </a:graphic>
-                    </wp:anchor>
-                  </w:drawing>
-                </mc:Choice>
-                <mc:Fallback xmlns:dgm="http://schemas.openxmlformats.org/drawingml/2006/diagram" xmlns:lc="http://schemas.openxmlformats.org/drawingml/2006/lockedCanvas" xmlns:c="http://schemas.openxmlformats.org/drawingml/2006/chart" xmlns:pic="http://schemas.openxmlformats.org/drawingml/2006/picture" xmlns:a="http://schemas.openxmlformats.org/drawingml/2006/main" xmlns:sl="http://schemas.openxmlformats.org/schemaLibrary/2006/main">
-                  <w:drawing>
-                    <wp:anchor allowOverlap="1" behindDoc="0" distB="0" distT="0" distL="114300" distR="114300" hidden="0" layoutInCell="1" locked="0" relativeHeight="0" simplePos="0">
-                      <wp:simplePos x="0" y="0"/>
-                      <wp:positionH relativeFrom="column">
-                        <wp:posOffset>1689100</wp:posOffset>
-                      </wp:positionH>
-                      <wp:positionV relativeFrom="paragraph">
-                        <wp:posOffset>-406399</wp:posOffset>
-                      </wp:positionV>
-                      <wp:extent cx="1061720" cy="296545"/>
-                      <wp:effectExtent b="0" l="0" r="0" t="0"/>
-                      <wp:wrapNone/>
-                      <wp:docPr id="22" name="image3.png"/>
-                      <a:graphic>
-                        <a:graphicData uri="http://schemas.openxmlformats.org/drawingml/2006/picture">
-                          <pic:pic>
-                            <pic:nvPicPr>
-                              <pic:cNvPr id="0" name="image3.png"/>
-                              <pic:cNvPicPr preferRelativeResize="0"/>
-                            </pic:nvPicPr>
-                            <pic:blipFill>
-                              <a:blip r:embed="rId8"/>
-                              <a:srcRect/>
-                              <a:stretch>
-                                <a:fillRect/>
-                              </a:stretch>
-                            </pic:blipFill>
-                            <pic:spPr>
-                              <a:xfrm>
-                                <a:off x="0" y="0"/>
-                                <a:ext cx="1061720" cy="296545"/>
-                              </a:xfrm>
-                              <a:prstGeom prst="rect"/>
-                              <a:ln/>
-                            </pic:spPr>
-                          </pic:pic>
-                        </a:graphicData>
-                      </a:graphic>
-                    </wp:anchor>
-                  </w:drawing>
-                </mc:Fallback>
-              </mc:AlternateContent>
-            </w:r>
           </w:p>
           <w:p>
             <w:pPr>
@@ -396,7 +278,7 @@
                     </wp:anchor>
                   </w:drawing>
                 </mc:Choice>
-                <mc:Fallback xmlns:dgm="http://schemas.openxmlformats.org/drawingml/2006/diagram" xmlns:lc="http://schemas.openxmlformats.org/drawingml/2006/lockedCanvas" xmlns:c="http://schemas.openxmlformats.org/drawingml/2006/chart" xmlns:pic="http://schemas.openxmlformats.org/drawingml/2006/picture" xmlns:a="http://schemas.openxmlformats.org/drawingml/2006/main" xmlns:sl="http://schemas.openxmlformats.org/schemaLibrary/2006/main">
+                <mc:Fallback xmlns:sl="http://schemas.openxmlformats.org/schemaLibrary/2006/main" xmlns:a="http://schemas.openxmlformats.org/drawingml/2006/main" xmlns:pic="http://schemas.openxmlformats.org/drawingml/2006/picture" xmlns:c="http://schemas.openxmlformats.org/drawingml/2006/chart" xmlns:lc="http://schemas.openxmlformats.org/drawingml/2006/lockedCanvas" xmlns:dgm="http://schemas.openxmlformats.org/drawingml/2006/diagram">
                   <w:drawing>
                     <wp:anchor allowOverlap="1" behindDoc="0" distB="4294967295" distT="4294967295" distL="114300" distR="114300" hidden="0" layoutInCell="1" locked="0" relativeHeight="0" simplePos="0">
                       <wp:simplePos x="0" y="0"/>
@@ -650,7 +532,6 @@
           <w:color w:val="FF0000"/>
           <w:sz w:val="28"/>
           <w:szCs w:val="28"/>
-          <w:lang w:val="fr-FR"/>
         </w:rPr>
       </w:pPr>
       <w:r>
@@ -659,7 +540,6 @@
           <w:b/>
           <w:sz w:val="28"/>
           <w:szCs w:val="28"/>
-          <w:lang w:val="fr-FR"/>
         </w:rPr>
         <w:t>Mục tiêu đề tài</w:t>
       </w:r>
@@ -668,82 +548,112 @@
           <w:rFonts w:ascii="Times New Roman" w:eastAsia="Times New Roman" w:hAnsi="Times New Roman"/>
           <w:sz w:val="28"/>
           <w:szCs w:val="28"/>
-          <w:lang w:val="fr-FR"/>
-        </w:rPr>
-        <w:t xml:space="preserve"> </w:t>
-      </w:r>
-      <w:r>
-        <w:rPr>
-          <w:rFonts w:ascii="Times New Roman" w:eastAsia="Times New Roman" w:hAnsi="Times New Roman"/>
-          <w:color w:val="FF0000"/>
-          <w:sz w:val="28"/>
-          <w:szCs w:val="28"/>
-          <w:lang w:val="fr-FR"/>
-        </w:rPr>
-        <w:t>(Mục tiêu đề tài là các vấn đề mà ĐA/KLTN sẽ giải quyết. Mục tiêu phải cụ thể và bám sát mục tiêu, chuẩn đầu ra của học phần ĐA/KLTN quy định trong chương trình đào tạo)</w:t>
+        </w:rPr>
+        <w:t>:</w:t>
       </w:r>
     </w:p>
     <w:p>
       <w:pPr>
+        <w:pStyle w:val="ListParagraph"/>
+        <w:numPr>
+          <w:ilvl w:val="0"/>
+          <w:numId w:val="1"/>
+        </w:numPr>
         <w:spacing w:after="120"/>
         <w:jc w:val="both"/>
         <w:rPr>
-          <w:rFonts w:ascii="Times New Roman" w:eastAsia="Times New Roman" w:hAnsi="Times New Roman"/>
-          <w:sz w:val="28"/>
-          <w:szCs w:val="28"/>
-          <w:lang w:val="fr-FR"/>
-        </w:rPr>
-      </w:pPr>
-      <w:r>
-        <w:rPr>
-          <w:rFonts w:ascii="Times New Roman" w:eastAsia="Times New Roman" w:hAnsi="Times New Roman"/>
-          <w:sz w:val="28"/>
-          <w:szCs w:val="28"/>
-          <w:lang w:val="fr-FR"/>
-        </w:rPr>
-        <w:t>Nghiên cứu các mô hình mô tả hình ảnh</w:t>
+          <w:rFonts w:eastAsia="Times New Roman"/>
+          <w:sz w:val="28"/>
+          <w:szCs w:val="28"/>
+        </w:rPr>
+      </w:pPr>
+      <w:r>
+        <w:rPr>
+          <w:rFonts w:eastAsia="Times New Roman"/>
+          <w:sz w:val="28"/>
+          <w:szCs w:val="28"/>
+        </w:rPr>
+        <w:t>Nghiên cứu các mô hình</w:t>
+      </w:r>
+      <w:r>
+        <w:rPr>
+          <w:rFonts w:eastAsia="Times New Roman"/>
+          <w:sz w:val="28"/>
+          <w:szCs w:val="28"/>
+        </w:rPr>
+        <w:t xml:space="preserve"> học sâu cho bài toán</w:t>
+      </w:r>
+      <w:r>
+        <w:rPr>
+          <w:rFonts w:eastAsia="Times New Roman"/>
+          <w:sz w:val="28"/>
+          <w:szCs w:val="28"/>
+        </w:rPr>
+        <w:t xml:space="preserve"> mô tả hình ảnh</w:t>
+      </w:r>
+      <w:r>
+        <w:rPr>
+          <w:rFonts w:eastAsia="Times New Roman"/>
+          <w:sz w:val="28"/>
+          <w:szCs w:val="28"/>
+        </w:rPr>
+        <w:t>.</w:t>
       </w:r>
     </w:p>
     <w:p>
       <w:pPr>
+        <w:pStyle w:val="ListParagraph"/>
+        <w:numPr>
+          <w:ilvl w:val="0"/>
+          <w:numId w:val="1"/>
+        </w:numPr>
         <w:spacing w:after="120"/>
         <w:jc w:val="both"/>
         <w:rPr>
-          <w:rFonts w:ascii="Times New Roman" w:eastAsia="Times New Roman" w:hAnsi="Times New Roman"/>
-          <w:sz w:val="28"/>
-          <w:szCs w:val="28"/>
-          <w:lang w:val="fr-FR"/>
-        </w:rPr>
-      </w:pPr>
-      <w:r>
-        <w:rPr>
-          <w:rFonts w:ascii="Times New Roman" w:eastAsia="Times New Roman" w:hAnsi="Times New Roman"/>
-          <w:sz w:val="28"/>
-          <w:szCs w:val="28"/>
-          <w:lang w:val="fr-FR"/>
-        </w:rPr>
-        <w:t>……………………………………………</w:t>
+          <w:rFonts w:eastAsia="Times New Roman"/>
+          <w:sz w:val="28"/>
+          <w:szCs w:val="28"/>
+        </w:rPr>
+      </w:pPr>
+      <w:r>
+        <w:rPr>
+          <w:rFonts w:eastAsia="Times New Roman"/>
+          <w:sz w:val="28"/>
+          <w:szCs w:val="28"/>
+        </w:rPr>
+        <w:t>Đánh giá hiệu quả của hệ thống qua các tiêu chí về độ chính xác, tốc độ và tính tự nhiên của mô tả được tạo ra.</w:t>
+      </w:r>
+      <w:r>
+        <w:rPr>
+          <w:rFonts w:eastAsia="Times New Roman"/>
+          <w:sz w:val="28"/>
+          <w:szCs w:val="28"/>
+        </w:rPr>
+        <w:t xml:space="preserve"> </w:t>
       </w:r>
     </w:p>
     <w:p>
       <w:pPr>
+        <w:pStyle w:val="ListParagraph"/>
+        <w:numPr>
+          <w:ilvl w:val="0"/>
+          <w:numId w:val="1"/>
+        </w:numPr>
         <w:spacing w:after="120"/>
         <w:jc w:val="both"/>
         <w:rPr>
-          <w:rFonts w:ascii="Times New Roman" w:eastAsia="Times New Roman" w:hAnsi="Times New Roman"/>
-          <w:sz w:val="28"/>
-          <w:szCs w:val="28"/>
-          <w:lang w:val="fr-FR"/>
-        </w:rPr>
-      </w:pPr>
-      <w:r>
-        <w:rPr>
-          <w:rFonts w:ascii="Times New Roman" w:eastAsia="Times New Roman" w:hAnsi="Times New Roman"/>
-          <w:sz w:val="28"/>
-          <w:szCs w:val="28"/>
-          <w:lang w:val="fr-FR"/>
-        </w:rPr>
-        <w:t>……………………………………………</w:t>
+          <w:rFonts w:eastAsia="Times New Roman"/>
+          <w:sz w:val="28"/>
+          <w:szCs w:val="28"/>
+        </w:rPr>
+      </w:pPr>
+      <w:r>
+        <w:rPr>
+          <w:rFonts w:eastAsia="Times New Roman"/>
+          <w:sz w:val="28"/>
+          <w:szCs w:val="28"/>
+        </w:rPr>
+        <w:t>Xây dựng hệ thống ứng dụng trí tuệ nhân tạo để tự động mô tả hình ảnh.</w:t>
       </w:r>
     </w:p>
     <w:p>
@@ -754,7 +664,6 @@
           <w:rFonts w:ascii="Times New Roman" w:eastAsia="Times New Roman" w:hAnsi="Times New Roman"/>
           <w:sz w:val="28"/>
           <w:szCs w:val="28"/>
-          <w:lang w:val="fr-FR"/>
         </w:rPr>
       </w:pPr>
       <w:r>
@@ -763,7 +672,6 @@
           <w:b/>
           <w:sz w:val="28"/>
           <w:szCs w:val="28"/>
-          <w:lang w:val="fr-FR"/>
         </w:rPr>
         <w:t>Kết quả dự kiến</w:t>
       </w:r>
@@ -772,94 +680,158 @@
           <w:rFonts w:ascii="Times New Roman" w:eastAsia="Times New Roman" w:hAnsi="Times New Roman"/>
           <w:sz w:val="28"/>
           <w:szCs w:val="28"/>
-          <w:lang w:val="fr-FR"/>
-        </w:rPr>
-        <w:t xml:space="preserve"> (Phần này liệt kê các nội dung, kết quả chính cần đạt được của ĐA/KLTN và phải bám sát mục tiêu đề tài)</w:t>
+        </w:rPr>
+        <w:t>:</w:t>
       </w:r>
     </w:p>
     <w:p>
       <w:pPr>
-        <w:spacing w:after="120"/>
-        <w:jc w:val="both"/>
-        <w:rPr>
-          <w:rFonts w:ascii="Times New Roman" w:eastAsia="Times New Roman" w:hAnsi="Times New Roman"/>
-          <w:sz w:val="28"/>
-          <w:szCs w:val="28"/>
-          <w:lang w:val="fr-FR"/>
-        </w:rPr>
-      </w:pPr>
-      <w:r>
-        <w:rPr>
-          <w:rFonts w:ascii="Times New Roman" w:eastAsia="Times New Roman" w:hAnsi="Times New Roman"/>
-          <w:sz w:val="28"/>
-          <w:szCs w:val="28"/>
-          <w:lang w:val="fr-FR"/>
-        </w:rPr>
-        <w:t>……………………………………………</w:t>
-      </w:r>
-    </w:p>
-    <w:p>
-      <w:pPr>
-        <w:spacing w:after="120"/>
-        <w:jc w:val="both"/>
-        <w:rPr>
-          <w:rFonts w:ascii="Times New Roman" w:eastAsia="Times New Roman" w:hAnsi="Times New Roman"/>
-          <w:sz w:val="28"/>
-          <w:szCs w:val="28"/>
-          <w:lang w:val="fr-FR"/>
-        </w:rPr>
-      </w:pPr>
-      <w:r>
-        <w:rPr>
-          <w:rFonts w:ascii="Times New Roman" w:eastAsia="Times New Roman" w:hAnsi="Times New Roman"/>
-          <w:sz w:val="28"/>
-          <w:szCs w:val="28"/>
-          <w:lang w:val="fr-FR"/>
-        </w:rPr>
-        <w:t>……………………………………………</w:t>
-      </w:r>
-    </w:p>
-    <w:p>
-      <w:pPr>
-        <w:spacing w:after="120"/>
-        <w:jc w:val="both"/>
-        <w:rPr>
-          <w:rFonts w:ascii="Times New Roman" w:eastAsia="Times New Roman" w:hAnsi="Times New Roman"/>
-          <w:sz w:val="28"/>
-          <w:szCs w:val="28"/>
-        </w:rPr>
-      </w:pPr>
-      <w:r>
-        <w:rPr>
-          <w:rFonts w:ascii="Times New Roman" w:eastAsia="Times New Roman" w:hAnsi="Times New Roman"/>
-          <w:sz w:val="28"/>
-          <w:szCs w:val="28"/>
-        </w:rPr>
-        <w:t>……………………………………………</w:t>
-      </w:r>
-    </w:p>
-    <w:p>
-      <w:pPr>
+        <w:pStyle w:val="ListParagraph"/>
+        <w:numPr>
+          <w:ilvl w:val="0"/>
+          <w:numId w:val="2"/>
+        </w:numPr>
         <w:tabs>
           <w:tab w:val="right" w:pos="9071"/>
         </w:tabs>
         <w:spacing w:before="120" w:line="240" w:lineRule="auto"/>
-      </w:pPr>
-      <w:r>
-        <w:rPr>
-          <w:rFonts w:ascii="Times New Roman" w:eastAsia="Times New Roman" w:hAnsi="Times New Roman"/>
-          <w:sz w:val="28"/>
-          <w:szCs w:val="28"/>
-        </w:rPr>
-        <w:t xml:space="preserve">Thời gian thực hiện: từ  </w:t>
-      </w:r>
-      <w:r>
-        <w:rPr>
-          <w:rFonts w:ascii="Times New Roman" w:eastAsia="Times New Roman" w:hAnsi="Times New Roman"/>
-          <w:sz w:val="28"/>
-          <w:szCs w:val="28"/>
-        </w:rPr>
-        <w:t>…/…/……</w:t>
+        <w:rPr>
+          <w:rFonts w:eastAsia="Times New Roman"/>
+          <w:sz w:val="28"/>
+          <w:szCs w:val="28"/>
+          <w:lang w:val="vi-VN"/>
+        </w:rPr>
+      </w:pPr>
+      <w:r>
+        <w:rPr>
+          <w:rFonts w:eastAsia="Times New Roman"/>
+          <w:sz w:val="28"/>
+          <w:szCs w:val="28"/>
+          <w:lang w:val="vi-VN"/>
+        </w:rPr>
+        <w:t>Kết quả dự kiến gồm một hệ thống AI tự động mô tả hình ảnh chính xác, ổn định, dễ sử dụng và tích hợp được với các ứng dụng khác.</w:t>
+      </w:r>
+    </w:p>
+    <w:p>
+      <w:pPr>
+        <w:pStyle w:val="ListParagraph"/>
+        <w:numPr>
+          <w:ilvl w:val="0"/>
+          <w:numId w:val="2"/>
+        </w:numPr>
+        <w:tabs>
+          <w:tab w:val="right" w:pos="9071"/>
+        </w:tabs>
+        <w:spacing w:before="120" w:line="240" w:lineRule="auto"/>
+        <w:rPr>
+          <w:rFonts w:eastAsia="Times New Roman"/>
+          <w:sz w:val="28"/>
+          <w:szCs w:val="28"/>
+          <w:lang w:val="vi-VN"/>
+        </w:rPr>
+      </w:pPr>
+      <w:r>
+        <w:rPr>
+          <w:rFonts w:eastAsia="Times New Roman"/>
+          <w:sz w:val="28"/>
+          <w:szCs w:val="28"/>
+          <w:lang w:val="vi-VN"/>
+        </w:rPr>
+        <w:t>Báo cáo phân tích sẽ trình bày chi tiết các mô hình AI, so sánh hiệu quả và đánh giá kết quả bằng các thước đo như độ chính xác và tính tự nhiên của mô tả.</w:t>
+      </w:r>
+    </w:p>
+    <w:p>
+      <w:pPr>
+        <w:pStyle w:val="ListParagraph"/>
+        <w:numPr>
+          <w:ilvl w:val="0"/>
+          <w:numId w:val="2"/>
+        </w:numPr>
+        <w:tabs>
+          <w:tab w:val="right" w:pos="9071"/>
+        </w:tabs>
+        <w:spacing w:before="120" w:line="240" w:lineRule="auto"/>
+        <w:rPr>
+          <w:rFonts w:eastAsia="Times New Roman"/>
+          <w:sz w:val="28"/>
+          <w:szCs w:val="28"/>
+          <w:lang w:val="vi-VN"/>
+        </w:rPr>
+      </w:pPr>
+      <w:r>
+        <w:rPr>
+          <w:rFonts w:eastAsia="Times New Roman"/>
+          <w:sz w:val="28"/>
+          <w:szCs w:val="28"/>
+          <w:lang w:val="vi-VN"/>
+        </w:rPr>
+        <w:t>Hệ thống có thể ứng dụng trong hỗ trợ người khiếm thị, gắn thẻ tự động cho ảnh thương mại và lưu trữ số, đồng thời đóng góp nền tảng cho nghiên cứu tương lai.</w:t>
+      </w:r>
+    </w:p>
+    <w:p>
+      <w:pPr>
+        <w:tabs>
+          <w:tab w:val="right" w:pos="9071"/>
+        </w:tabs>
+        <w:spacing w:before="120" w:line="240" w:lineRule="auto"/>
+      </w:pPr>
+      <w:r>
+        <w:rPr>
+          <w:rFonts w:ascii="Times New Roman" w:eastAsia="Times New Roman" w:hAnsi="Times New Roman"/>
+          <w:b/>
+          <w:bCs/>
+          <w:sz w:val="28"/>
+          <w:szCs w:val="28"/>
+        </w:rPr>
+        <w:t>Thời gian thực hiện:</w:t>
+      </w:r>
+      <w:r>
+        <w:rPr>
+          <w:rFonts w:ascii="Times New Roman" w:eastAsia="Times New Roman" w:hAnsi="Times New Roman"/>
+          <w:sz w:val="28"/>
+          <w:szCs w:val="28"/>
+        </w:rPr>
+        <w:t xml:space="preserve"> từ </w:t>
+      </w:r>
+      <w:r>
+        <w:rPr>
+          <w:rFonts w:ascii="Times New Roman" w:eastAsia="Times New Roman" w:hAnsi="Times New Roman"/>
+          <w:sz w:val="28"/>
+          <w:szCs w:val="28"/>
+        </w:rPr>
+        <w:t>21</w:t>
+      </w:r>
+      <w:r>
+        <w:rPr>
+          <w:rFonts w:ascii="Times New Roman" w:eastAsia="Times New Roman" w:hAnsi="Times New Roman"/>
+          <w:sz w:val="28"/>
+          <w:szCs w:val="28"/>
+        </w:rPr>
+        <w:t>/</w:t>
+      </w:r>
+      <w:r>
+        <w:rPr>
+          <w:rFonts w:ascii="Times New Roman" w:eastAsia="Times New Roman" w:hAnsi="Times New Roman"/>
+          <w:sz w:val="28"/>
+          <w:szCs w:val="28"/>
+        </w:rPr>
+        <w:t>10</w:t>
+      </w:r>
+      <w:r>
+        <w:rPr>
+          <w:rFonts w:ascii="Times New Roman" w:eastAsia="Times New Roman" w:hAnsi="Times New Roman"/>
+          <w:sz w:val="28"/>
+          <w:szCs w:val="28"/>
+        </w:rPr>
+        <w:t>/</w:t>
+      </w:r>
+      <w:r>
+        <w:rPr>
+          <w:rFonts w:ascii="Times New Roman" w:eastAsia="Times New Roman" w:hAnsi="Times New Roman"/>
+          <w:sz w:val="28"/>
+          <w:szCs w:val="28"/>
+        </w:rPr>
+        <w:t>2024</w:t>
       </w:r>
       <w:r>
         <w:rPr>
@@ -875,7 +847,31 @@
           <w:sz w:val="28"/>
           <w:szCs w:val="28"/>
         </w:rPr>
-        <w:t>…/…/…….</w:t>
+        <w:t>21/12</w:t>
+      </w:r>
+      <w:r>
+        <w:rPr>
+          <w:rFonts w:ascii="Times New Roman" w:eastAsia="Times New Roman" w:hAnsi="Times New Roman"/>
+          <w:sz w:val="28"/>
+          <w:szCs w:val="28"/>
+        </w:rPr>
+        <w:t>/</w:t>
+      </w:r>
+      <w:r>
+        <w:rPr>
+          <w:rFonts w:ascii="Times New Roman" w:eastAsia="Times New Roman" w:hAnsi="Times New Roman"/>
+          <w:sz w:val="28"/>
+          <w:szCs w:val="28"/>
+        </w:rPr>
+        <w:t>2024</w:t>
+      </w:r>
+      <w:r>
+        <w:rPr>
+          <w:rFonts w:ascii="Times New Roman" w:eastAsia="Times New Roman" w:hAnsi="Times New Roman"/>
+          <w:sz w:val="28"/>
+          <w:szCs w:val="28"/>
+        </w:rPr>
+        <w:t>.</w:t>
       </w:r>
     </w:p>
     <w:tbl>
@@ -926,7 +922,7 @@
               <w:jc w:val="center"/>
               <w:rPr>
                 <w:rFonts w:ascii="Times New Roman" w:eastAsia="Times New Roman" w:hAnsi="Times New Roman"/>
-                <w:b/>
+                <w:i/>
                 <w:sz w:val="28"/>
                 <w:szCs w:val="28"/>
               </w:rPr>
@@ -947,7 +943,7 @@
               <w:jc w:val="center"/>
               <w:rPr>
                 <w:rFonts w:ascii="Times New Roman" w:eastAsia="Times New Roman" w:hAnsi="Times New Roman"/>
-                <w:b/>
+                <w:i/>
                 <w:sz w:val="28"/>
                 <w:szCs w:val="28"/>
               </w:rPr>
@@ -959,11 +955,36 @@
               <w:jc w:val="center"/>
               <w:rPr>
                 <w:rFonts w:ascii="Times New Roman" w:eastAsia="Times New Roman" w:hAnsi="Times New Roman"/>
-                <w:b/>
+                <w:i/>
                 <w:sz w:val="28"/>
                 <w:szCs w:val="28"/>
               </w:rPr>
             </w:pPr>
+          </w:p>
+          <w:p>
+            <w:pPr>
+              <w:spacing w:before="120" w:line="240" w:lineRule="auto"/>
+              <w:jc w:val="center"/>
+              <w:rPr>
+                <w:rFonts w:ascii="Times New Roman" w:eastAsia="Times New Roman" w:hAnsi="Times New Roman"/>
+                <w:b/>
+                <w:bCs/>
+                <w:iCs/>
+                <w:sz w:val="28"/>
+                <w:szCs w:val="28"/>
+              </w:rPr>
+            </w:pPr>
+            <w:r>
+              <w:rPr>
+                <w:rFonts w:ascii="Times New Roman" w:eastAsia="Times New Roman" w:hAnsi="Times New Roman"/>
+                <w:b/>
+                <w:bCs/>
+                <w:iCs/>
+                <w:sz w:val="28"/>
+                <w:szCs w:val="28"/>
+              </w:rPr>
+              <w:t>Phạm Văn Hà</w:t>
+            </w:r>
           </w:p>
         </w:tc>
         <w:tc>
@@ -1035,6 +1056,27 @@
                 <w:szCs w:val="28"/>
               </w:rPr>
             </w:pPr>
+          </w:p>
+          <w:p>
+            <w:pPr>
+              <w:spacing w:before="120" w:line="240" w:lineRule="auto"/>
+              <w:jc w:val="center"/>
+              <w:rPr>
+                <w:rFonts w:ascii="Times New Roman" w:eastAsia="Times New Roman" w:hAnsi="Times New Roman"/>
+                <w:b/>
+                <w:sz w:val="28"/>
+                <w:szCs w:val="28"/>
+              </w:rPr>
+            </w:pPr>
+            <w:r>
+              <w:rPr>
+                <w:rFonts w:ascii="Times New Roman" w:eastAsia="Times New Roman" w:hAnsi="Times New Roman"/>
+                <w:b/>
+                <w:sz w:val="28"/>
+                <w:szCs w:val="28"/>
+              </w:rPr>
+              <w:t>Đặng Trọng Hợp</w:t>
+            </w:r>
           </w:p>
         </w:tc>
       </w:tr>
@@ -1048,6 +1090,243 @@
     </w:sectPr>
   </w:body>
 </w:document>
+</file>
+
+<file path=word/numbering.xml><?xml version="1.0" encoding="utf-8"?>
+<w:numbering xmlns:wpc="http://schemas.microsoft.com/office/word/2010/wordprocessingCanvas" xmlns:cx="http://schemas.microsoft.com/office/drawing/2014/chartex" xmlns:cx1="http://schemas.microsoft.com/office/drawing/2015/9/8/chartex" xmlns:cx2="http://schemas.microsoft.com/office/drawing/2015/10/21/chartex" xmlns:cx3="http://schemas.microsoft.com/office/drawing/2016/5/9/chartex" xmlns:cx4="http://schemas.microsoft.com/office/drawing/2016/5/10/chartex" xmlns:cx5="http://schemas.microsoft.com/office/drawing/2016/5/11/chartex" xmlns:cx6="http://schemas.microsoft.com/office/drawing/2016/5/12/chartex" xmlns:cx7="http://schemas.microsoft.com/office/drawing/2016/5/13/chartex" xmlns:cx8="http://schemas.microsoft.com/office/drawing/2016/5/14/chartex" xmlns:mc="http://schemas.openxmlformats.org/markup-compatibility/2006" xmlns:aink="http://schemas.microsoft.com/office/drawing/2016/ink" xmlns:am3d="http://schemas.microsoft.com/office/drawing/2017/model3d" xmlns:o="urn:schemas-microsoft-com:office:office" xmlns:oel="http://schemas.microsoft.com/office/2019/extlst" xmlns:r="http://schemas.openxmlformats.org/officeDocument/2006/relationships" xmlns:m="http://schemas.openxmlformats.org/officeDocument/2006/math" xmlns:v="urn:schemas-microsoft-com:vml" xmlns:wp14="http://schemas.microsoft.com/office/word/2010/wordprocessingDrawing" xmlns:wp="http://schemas.openxmlformats.org/drawingml/2006/wordprocessingDrawing" xmlns:w10="urn:schemas-microsoft-com:office:word" xmlns:w="http://schemas.openxmlformats.org/wordprocessingml/2006/main" xmlns:w14="http://schemas.microsoft.com/office/word/2010/wordml" xmlns:w15="http://schemas.microsoft.com/office/word/2012/wordml" xmlns:w16cex="http://schemas.microsoft.com/office/word/2018/wordml/cex" xmlns:w16cid="http://schemas.microsoft.com/office/word/2016/wordml/cid" xmlns:w16="http://schemas.microsoft.com/office/word/2018/wordml" xmlns:w16du="http://schemas.microsoft.com/office/word/2023/wordml/word16du" xmlns:w16sdtdh="http://schemas.microsoft.com/office/word/2020/wordml/sdtdatahash" xmlns:w16se="http://schemas.microsoft.com/office/word/2015/wordml/symex" xmlns:wpg="http://schemas.microsoft.com/office/word/2010/wordprocessingGroup" xmlns:wpi="http://schemas.microsoft.com/office/word/2010/wordprocessingInk" xmlns:wne="http://schemas.microsoft.com/office/word/2006/wordml" xmlns:wps="http://schemas.microsoft.com/office/word/2010/wordprocessingShape" mc:Ignorable="w14 w15 w16se w16cid w16 w16cex w16sdtdh w16du wp14">
+  <w:abstractNum w:abstractNumId="0" w15:restartNumberingAfterBreak="0">
+    <w:nsid w:val="30C244FC"/>
+    <w:multiLevelType w:val="hybridMultilevel"/>
+    <w:tmpl w:val="64BCDF0A"/>
+    <w:lvl w:ilvl="0" w:tplc="0D5CE116">
+      <w:start w:val="1"/>
+      <w:numFmt w:val="bullet"/>
+      <w:lvlText w:val=""/>
+      <w:lvlJc w:val="left"/>
+      <w:pPr>
+        <w:ind w:left="720" w:hanging="360"/>
+      </w:pPr>
+      <w:rPr>
+        <w:rFonts w:ascii="Symbol" w:hAnsi="Symbol" w:hint="default"/>
+      </w:rPr>
+    </w:lvl>
+    <w:lvl w:ilvl="1" w:tplc="042A0003" w:tentative="1">
+      <w:start w:val="1"/>
+      <w:numFmt w:val="bullet"/>
+      <w:lvlText w:val="o"/>
+      <w:lvlJc w:val="left"/>
+      <w:pPr>
+        <w:ind w:left="1440" w:hanging="360"/>
+      </w:pPr>
+      <w:rPr>
+        <w:rFonts w:ascii="Courier New" w:hAnsi="Courier New" w:cs="Courier New" w:hint="default"/>
+      </w:rPr>
+    </w:lvl>
+    <w:lvl w:ilvl="2" w:tplc="042A0005" w:tentative="1">
+      <w:start w:val="1"/>
+      <w:numFmt w:val="bullet"/>
+      <w:lvlText w:val=""/>
+      <w:lvlJc w:val="left"/>
+      <w:pPr>
+        <w:ind w:left="2160" w:hanging="360"/>
+      </w:pPr>
+      <w:rPr>
+        <w:rFonts w:ascii="Wingdings" w:hAnsi="Wingdings" w:hint="default"/>
+      </w:rPr>
+    </w:lvl>
+    <w:lvl w:ilvl="3" w:tplc="042A0001" w:tentative="1">
+      <w:start w:val="1"/>
+      <w:numFmt w:val="bullet"/>
+      <w:lvlText w:val=""/>
+      <w:lvlJc w:val="left"/>
+      <w:pPr>
+        <w:ind w:left="2880" w:hanging="360"/>
+      </w:pPr>
+      <w:rPr>
+        <w:rFonts w:ascii="Symbol" w:hAnsi="Symbol" w:hint="default"/>
+      </w:rPr>
+    </w:lvl>
+    <w:lvl w:ilvl="4" w:tplc="042A0003" w:tentative="1">
+      <w:start w:val="1"/>
+      <w:numFmt w:val="bullet"/>
+      <w:lvlText w:val="o"/>
+      <w:lvlJc w:val="left"/>
+      <w:pPr>
+        <w:ind w:left="3600" w:hanging="360"/>
+      </w:pPr>
+      <w:rPr>
+        <w:rFonts w:ascii="Courier New" w:hAnsi="Courier New" w:cs="Courier New" w:hint="default"/>
+      </w:rPr>
+    </w:lvl>
+    <w:lvl w:ilvl="5" w:tplc="042A0005" w:tentative="1">
+      <w:start w:val="1"/>
+      <w:numFmt w:val="bullet"/>
+      <w:lvlText w:val=""/>
+      <w:lvlJc w:val="left"/>
+      <w:pPr>
+        <w:ind w:left="4320" w:hanging="360"/>
+      </w:pPr>
+      <w:rPr>
+        <w:rFonts w:ascii="Wingdings" w:hAnsi="Wingdings" w:hint="default"/>
+      </w:rPr>
+    </w:lvl>
+    <w:lvl w:ilvl="6" w:tplc="042A0001" w:tentative="1">
+      <w:start w:val="1"/>
+      <w:numFmt w:val="bullet"/>
+      <w:lvlText w:val=""/>
+      <w:lvlJc w:val="left"/>
+      <w:pPr>
+        <w:ind w:left="5040" w:hanging="360"/>
+      </w:pPr>
+      <w:rPr>
+        <w:rFonts w:ascii="Symbol" w:hAnsi="Symbol" w:hint="default"/>
+      </w:rPr>
+    </w:lvl>
+    <w:lvl w:ilvl="7" w:tplc="042A0003" w:tentative="1">
+      <w:start w:val="1"/>
+      <w:numFmt w:val="bullet"/>
+      <w:lvlText w:val="o"/>
+      <w:lvlJc w:val="left"/>
+      <w:pPr>
+        <w:ind w:left="5760" w:hanging="360"/>
+      </w:pPr>
+      <w:rPr>
+        <w:rFonts w:ascii="Courier New" w:hAnsi="Courier New" w:cs="Courier New" w:hint="default"/>
+      </w:rPr>
+    </w:lvl>
+    <w:lvl w:ilvl="8" w:tplc="042A0005" w:tentative="1">
+      <w:start w:val="1"/>
+      <w:numFmt w:val="bullet"/>
+      <w:lvlText w:val=""/>
+      <w:lvlJc w:val="left"/>
+      <w:pPr>
+        <w:ind w:left="6480" w:hanging="360"/>
+      </w:pPr>
+      <w:rPr>
+        <w:rFonts w:ascii="Wingdings" w:hAnsi="Wingdings" w:hint="default"/>
+      </w:rPr>
+    </w:lvl>
+  </w:abstractNum>
+  <w:abstractNum w:abstractNumId="1" w15:restartNumberingAfterBreak="0">
+    <w:nsid w:val="6B1723BB"/>
+    <w:multiLevelType w:val="hybridMultilevel"/>
+    <w:tmpl w:val="0888C0A6"/>
+    <w:lvl w:ilvl="0" w:tplc="0D5CE116">
+      <w:start w:val="1"/>
+      <w:numFmt w:val="bullet"/>
+      <w:lvlText w:val=""/>
+      <w:lvlJc w:val="left"/>
+      <w:pPr>
+        <w:ind w:left="720" w:hanging="360"/>
+      </w:pPr>
+      <w:rPr>
+        <w:rFonts w:ascii="Symbol" w:hAnsi="Symbol" w:hint="default"/>
+      </w:rPr>
+    </w:lvl>
+    <w:lvl w:ilvl="1" w:tplc="042A0003" w:tentative="1">
+      <w:start w:val="1"/>
+      <w:numFmt w:val="bullet"/>
+      <w:lvlText w:val="o"/>
+      <w:lvlJc w:val="left"/>
+      <w:pPr>
+        <w:ind w:left="1440" w:hanging="360"/>
+      </w:pPr>
+      <w:rPr>
+        <w:rFonts w:ascii="Courier New" w:hAnsi="Courier New" w:cs="Courier New" w:hint="default"/>
+      </w:rPr>
+    </w:lvl>
+    <w:lvl w:ilvl="2" w:tplc="042A0005" w:tentative="1">
+      <w:start w:val="1"/>
+      <w:numFmt w:val="bullet"/>
+      <w:lvlText w:val=""/>
+      <w:lvlJc w:val="left"/>
+      <w:pPr>
+        <w:ind w:left="2160" w:hanging="360"/>
+      </w:pPr>
+      <w:rPr>
+        <w:rFonts w:ascii="Wingdings" w:hAnsi="Wingdings" w:hint="default"/>
+      </w:rPr>
+    </w:lvl>
+    <w:lvl w:ilvl="3" w:tplc="042A0001" w:tentative="1">
+      <w:start w:val="1"/>
+      <w:numFmt w:val="bullet"/>
+      <w:lvlText w:val=""/>
+      <w:lvlJc w:val="left"/>
+      <w:pPr>
+        <w:ind w:left="2880" w:hanging="360"/>
+      </w:pPr>
+      <w:rPr>
+        <w:rFonts w:ascii="Symbol" w:hAnsi="Symbol" w:hint="default"/>
+      </w:rPr>
+    </w:lvl>
+    <w:lvl w:ilvl="4" w:tplc="042A0003" w:tentative="1">
+      <w:start w:val="1"/>
+      <w:numFmt w:val="bullet"/>
+      <w:lvlText w:val="o"/>
+      <w:lvlJc w:val="left"/>
+      <w:pPr>
+        <w:ind w:left="3600" w:hanging="360"/>
+      </w:pPr>
+      <w:rPr>
+        <w:rFonts w:ascii="Courier New" w:hAnsi="Courier New" w:cs="Courier New" w:hint="default"/>
+      </w:rPr>
+    </w:lvl>
+    <w:lvl w:ilvl="5" w:tplc="042A0005" w:tentative="1">
+      <w:start w:val="1"/>
+      <w:numFmt w:val="bullet"/>
+      <w:lvlText w:val=""/>
+      <w:lvlJc w:val="left"/>
+      <w:pPr>
+        <w:ind w:left="4320" w:hanging="360"/>
+      </w:pPr>
+      <w:rPr>
+        <w:rFonts w:ascii="Wingdings" w:hAnsi="Wingdings" w:hint="default"/>
+      </w:rPr>
+    </w:lvl>
+    <w:lvl w:ilvl="6" w:tplc="042A0001" w:tentative="1">
+      <w:start w:val="1"/>
+      <w:numFmt w:val="bullet"/>
+      <w:lvlText w:val=""/>
+      <w:lvlJc w:val="left"/>
+      <w:pPr>
+        <w:ind w:left="5040" w:hanging="360"/>
+      </w:pPr>
+      <w:rPr>
+        <w:rFonts w:ascii="Symbol" w:hAnsi="Symbol" w:hint="default"/>
+      </w:rPr>
+    </w:lvl>
+    <w:lvl w:ilvl="7" w:tplc="042A0003" w:tentative="1">
+      <w:start w:val="1"/>
+      <w:numFmt w:val="bullet"/>
+      <w:lvlText w:val="o"/>
+      <w:lvlJc w:val="left"/>
+      <w:pPr>
+        <w:ind w:left="5760" w:hanging="360"/>
+      </w:pPr>
+      <w:rPr>
+        <w:rFonts w:ascii="Courier New" w:hAnsi="Courier New" w:cs="Courier New" w:hint="default"/>
+      </w:rPr>
+    </w:lvl>
+    <w:lvl w:ilvl="8" w:tplc="042A0005" w:tentative="1">
+      <w:start w:val="1"/>
+      <w:numFmt w:val="bullet"/>
+      <w:lvlText w:val=""/>
+      <w:lvlJc w:val="left"/>
+      <w:pPr>
+        <w:ind w:left="6480" w:hanging="360"/>
+      </w:pPr>
+      <w:rPr>
+        <w:rFonts w:ascii="Wingdings" w:hAnsi="Wingdings" w:hint="default"/>
+      </w:rPr>
+    </w:lvl>
+  </w:abstractNum>
+  <w:num w:numId="1" w16cid:durableId="666055398">
+    <w:abstractNumId w:val="1"/>
+  </w:num>
+  <w:num w:numId="2" w16cid:durableId="796879443">
+    <w:abstractNumId w:val="0"/>
+  </w:num>
+</w:numbering>
 </file>
 
 <file path=word/styles.xml><?xml version="1.0" encoding="utf-8"?>
@@ -1676,7 +1955,6 @@
   <w:style w:type="character" w:default="1" w:styleId="DefaultParagraphFont">
     <w:name w:val="Default Paragraph Font"/>
     <w:uiPriority w:val="1"/>
-    <w:semiHidden/>
     <w:unhideWhenUsed/>
   </w:style>
   <w:style w:type="table" w:default="1" w:styleId="TableNormal">

</xml_diff>